<commit_message>
Corrigido definições de requisitos
</commit_message>
<xml_diff>
--- a/Requisitos Projeto.docx
+++ b/Requisitos Projeto.docx
@@ -9,7 +9,8 @@
         <w:rPr>
           <w:rFonts w:ascii="Arial" w:hAnsi="Arial" w:cs="Arial"/>
           <w:b/>
-          <w:sz w:val="24"/>
+          <w:sz w:val="28"/>
+          <w:szCs w:val="28"/>
           <w:u w:val="single"/>
         </w:rPr>
       </w:pPr>
@@ -17,7 +18,8 @@
         <w:rPr>
           <w:rFonts w:ascii="Arial" w:hAnsi="Arial" w:cs="Arial"/>
           <w:b/>
-          <w:sz w:val="24"/>
+          <w:sz w:val="28"/>
+          <w:szCs w:val="28"/>
           <w:u w:val="single"/>
         </w:rPr>
         <w:t>Abaixo se encontra a lista de requisitos do projeto.</w:t>
@@ -38,20 +40,24 @@
         <w:jc w:val="both"/>
         <w:rPr>
           <w:rFonts w:ascii="Arial" w:hAnsi="Arial" w:cs="Arial"/>
-          <w:sz w:val="20"/>
-        </w:rPr>
-      </w:pPr>
-      <w:r>
-        <w:rPr>
-          <w:rFonts w:ascii="Arial" w:hAnsi="Arial" w:cs="Arial"/>
-          <w:sz w:val="20"/>
+          <w:sz w:val="24"/>
+          <w:szCs w:val="24"/>
+        </w:rPr>
+      </w:pPr>
+      <w:bookmarkStart w:id="0" w:name="_GoBack"/>
+      <w:r>
+        <w:rPr>
+          <w:rFonts w:ascii="Arial" w:hAnsi="Arial" w:cs="Arial"/>
+          <w:sz w:val="24"/>
+          <w:szCs w:val="24"/>
         </w:rPr>
         <w:t xml:space="preserve">1. O sistema deve permitir ao cliente realizar um cadastro </w:t>
       </w:r>
       <w:r>
         <w:rPr>
           <w:rFonts w:ascii="Arial" w:hAnsi="Arial" w:cs="Arial"/>
-          <w:sz w:val="20"/>
+          <w:sz w:val="24"/>
+          <w:szCs w:val="24"/>
         </w:rPr>
         <w:t>.</w:t>
       </w:r>
@@ -62,22 +68,25 @@
         <w:jc w:val="both"/>
         <w:rPr>
           <w:rFonts w:ascii="Arial" w:hAnsi="Arial" w:cs="Arial"/>
-          <w:sz w:val="20"/>
-        </w:rPr>
-      </w:pPr>
-    </w:p>
-    <w:p>
-      <w:pPr>
-        <w:spacing w:after="0" w:line="240" w:lineRule="auto"/>
-        <w:rPr>
-          <w:rFonts w:ascii="Arial" w:hAnsi="Arial" w:cs="Arial"/>
-          <w:sz w:val="20"/>
-        </w:rPr>
-      </w:pPr>
-      <w:r>
-        <w:rPr>
-          <w:rFonts w:ascii="Arial" w:hAnsi="Arial" w:cs="Arial"/>
-          <w:sz w:val="20"/>
+          <w:sz w:val="24"/>
+          <w:szCs w:val="24"/>
+        </w:rPr>
+      </w:pPr>
+    </w:p>
+    <w:p>
+      <w:pPr>
+        <w:spacing w:after="0" w:line="240" w:lineRule="auto"/>
+        <w:rPr>
+          <w:rFonts w:ascii="Arial" w:hAnsi="Arial" w:cs="Arial"/>
+          <w:sz w:val="24"/>
+          <w:szCs w:val="24"/>
+        </w:rPr>
+      </w:pPr>
+      <w:r>
+        <w:rPr>
+          <w:rFonts w:ascii="Arial" w:hAnsi="Arial" w:cs="Arial"/>
+          <w:sz w:val="24"/>
+          <w:szCs w:val="24"/>
         </w:rPr>
         <w:t>2. O sistema deve permitir ao cliente poder consultar os horários disponíveis para agendamento.</w:t>
       </w:r>
@@ -88,30 +97,34 @@
         <w:jc w:val="both"/>
         <w:rPr>
           <w:rFonts w:ascii="Arial" w:hAnsi="Arial" w:cs="Arial"/>
-          <w:sz w:val="20"/>
-        </w:rPr>
-      </w:pPr>
-    </w:p>
-    <w:p>
-      <w:pPr>
-        <w:spacing w:after="0" w:line="240" w:lineRule="auto"/>
-        <w:jc w:val="both"/>
-        <w:rPr>
-          <w:rFonts w:ascii="Arial" w:hAnsi="Arial" w:cs="Arial"/>
-          <w:sz w:val="20"/>
-        </w:rPr>
-      </w:pPr>
-      <w:r>
-        <w:rPr>
-          <w:rFonts w:ascii="Arial" w:hAnsi="Arial" w:cs="Arial"/>
-          <w:sz w:val="20"/>
+          <w:sz w:val="24"/>
+          <w:szCs w:val="24"/>
+        </w:rPr>
+      </w:pPr>
+    </w:p>
+    <w:p>
+      <w:pPr>
+        <w:spacing w:after="0" w:line="240" w:lineRule="auto"/>
+        <w:jc w:val="both"/>
+        <w:rPr>
+          <w:rFonts w:ascii="Arial" w:hAnsi="Arial" w:cs="Arial"/>
+          <w:sz w:val="24"/>
+          <w:szCs w:val="24"/>
+        </w:rPr>
+      </w:pPr>
+      <w:r>
+        <w:rPr>
+          <w:rFonts w:ascii="Arial" w:hAnsi="Arial" w:cs="Arial"/>
+          <w:sz w:val="24"/>
+          <w:szCs w:val="24"/>
         </w:rPr>
         <w:t>3. O sistema permite ao cliente agendar um horário</w:t>
       </w:r>
       <w:r>
         <w:rPr>
           <w:rFonts w:ascii="Arial" w:hAnsi="Arial" w:cs="Arial"/>
-          <w:sz w:val="20"/>
+          <w:sz w:val="24"/>
+          <w:szCs w:val="24"/>
         </w:rPr>
         <w:t>.</w:t>
       </w:r>
@@ -122,30 +135,34 @@
         <w:jc w:val="both"/>
         <w:rPr>
           <w:rFonts w:ascii="Arial" w:hAnsi="Arial" w:cs="Arial"/>
-          <w:sz w:val="20"/>
-        </w:rPr>
-      </w:pPr>
-    </w:p>
-    <w:p>
-      <w:pPr>
-        <w:spacing w:after="0" w:line="240" w:lineRule="auto"/>
-        <w:jc w:val="both"/>
-        <w:rPr>
-          <w:rFonts w:ascii="Arial" w:hAnsi="Arial" w:cs="Arial"/>
-          <w:sz w:val="20"/>
-        </w:rPr>
-      </w:pPr>
-      <w:r>
-        <w:rPr>
-          <w:rFonts w:ascii="Arial" w:hAnsi="Arial" w:cs="Arial"/>
-          <w:sz w:val="20"/>
+          <w:sz w:val="24"/>
+          <w:szCs w:val="24"/>
+        </w:rPr>
+      </w:pPr>
+    </w:p>
+    <w:p>
+      <w:pPr>
+        <w:spacing w:after="0" w:line="240" w:lineRule="auto"/>
+        <w:jc w:val="both"/>
+        <w:rPr>
+          <w:rFonts w:ascii="Arial" w:hAnsi="Arial" w:cs="Arial"/>
+          <w:sz w:val="24"/>
+          <w:szCs w:val="24"/>
+        </w:rPr>
+      </w:pPr>
+      <w:r>
+        <w:rPr>
+          <w:rFonts w:ascii="Arial" w:hAnsi="Arial" w:cs="Arial"/>
+          <w:sz w:val="24"/>
+          <w:szCs w:val="24"/>
         </w:rPr>
         <w:t xml:space="preserve">4. O sistema permite a secretária do salão poder agendar o horário </w:t>
       </w:r>
       <w:r>
         <w:rPr>
           <w:rFonts w:ascii="Arial" w:hAnsi="Arial" w:cs="Arial"/>
-          <w:sz w:val="20"/>
+          <w:sz w:val="24"/>
+          <w:szCs w:val="24"/>
         </w:rPr>
         <w:t>para um cliente.</w:t>
       </w:r>
@@ -156,30 +173,34 @@
         <w:jc w:val="both"/>
         <w:rPr>
           <w:rFonts w:ascii="Arial" w:hAnsi="Arial" w:cs="Arial"/>
-          <w:sz w:val="20"/>
-        </w:rPr>
-      </w:pPr>
-    </w:p>
-    <w:p>
-      <w:pPr>
-        <w:spacing w:after="0" w:line="240" w:lineRule="auto"/>
-        <w:jc w:val="both"/>
-        <w:rPr>
-          <w:rFonts w:ascii="Arial" w:hAnsi="Arial" w:cs="Arial"/>
-          <w:sz w:val="20"/>
-        </w:rPr>
-      </w:pPr>
-      <w:r>
-        <w:rPr>
-          <w:rFonts w:ascii="Arial" w:hAnsi="Arial" w:cs="Arial"/>
-          <w:sz w:val="20"/>
+          <w:sz w:val="24"/>
+          <w:szCs w:val="24"/>
+        </w:rPr>
+      </w:pPr>
+    </w:p>
+    <w:p>
+      <w:pPr>
+        <w:spacing w:after="0" w:line="240" w:lineRule="auto"/>
+        <w:jc w:val="both"/>
+        <w:rPr>
+          <w:rFonts w:ascii="Arial" w:hAnsi="Arial" w:cs="Arial"/>
+          <w:sz w:val="24"/>
+          <w:szCs w:val="24"/>
+        </w:rPr>
+      </w:pPr>
+      <w:r>
+        <w:rPr>
+          <w:rFonts w:ascii="Arial" w:hAnsi="Arial" w:cs="Arial"/>
+          <w:sz w:val="24"/>
+          <w:szCs w:val="24"/>
         </w:rPr>
         <w:t>5</w:t>
       </w:r>
       <w:r>
         <w:rPr>
           <w:rFonts w:ascii="Arial" w:hAnsi="Arial" w:cs="Arial"/>
-          <w:sz w:val="20"/>
+          <w:sz w:val="24"/>
+          <w:szCs w:val="24"/>
         </w:rPr>
         <w:t>. O sistema libera visualização dos horários agendados para secretaria.</w:t>
       </w:r>
@@ -190,44 +211,50 @@
         <w:jc w:val="both"/>
         <w:rPr>
           <w:rFonts w:ascii="Arial" w:hAnsi="Arial" w:cs="Arial"/>
-          <w:sz w:val="20"/>
-        </w:rPr>
-      </w:pPr>
-    </w:p>
-    <w:p>
-      <w:pPr>
-        <w:spacing w:after="0" w:line="240" w:lineRule="auto"/>
-        <w:jc w:val="both"/>
-        <w:rPr>
-          <w:rFonts w:ascii="Arial" w:hAnsi="Arial" w:cs="Arial"/>
-          <w:sz w:val="20"/>
-        </w:rPr>
-      </w:pPr>
-      <w:r>
-        <w:rPr>
-          <w:rFonts w:ascii="Arial" w:hAnsi="Arial" w:cs="Arial"/>
-          <w:sz w:val="20"/>
+          <w:sz w:val="24"/>
+          <w:szCs w:val="24"/>
+        </w:rPr>
+      </w:pPr>
+    </w:p>
+    <w:p>
+      <w:pPr>
+        <w:spacing w:after="0" w:line="240" w:lineRule="auto"/>
+        <w:jc w:val="both"/>
+        <w:rPr>
+          <w:rFonts w:ascii="Arial" w:hAnsi="Arial" w:cs="Arial"/>
+          <w:sz w:val="24"/>
+          <w:szCs w:val="24"/>
+        </w:rPr>
+      </w:pPr>
+      <w:r>
+        <w:rPr>
+          <w:rFonts w:ascii="Arial" w:hAnsi="Arial" w:cs="Arial"/>
+          <w:sz w:val="24"/>
+          <w:szCs w:val="24"/>
         </w:rPr>
         <w:t>6. O libera o</w:t>
       </w:r>
       <w:r>
         <w:rPr>
           <w:rFonts w:ascii="Arial" w:hAnsi="Arial" w:cs="Arial"/>
-          <w:sz w:val="20"/>
+          <w:sz w:val="24"/>
+          <w:szCs w:val="24"/>
         </w:rPr>
         <w:t xml:space="preserve"> cadastro dos clientes</w:t>
       </w:r>
       <w:r>
         <w:rPr>
           <w:rFonts w:ascii="Arial" w:hAnsi="Arial" w:cs="Arial"/>
-          <w:sz w:val="20"/>
+          <w:sz w:val="24"/>
+          <w:szCs w:val="24"/>
         </w:rPr>
         <w:t xml:space="preserve"> para secretaria.</w:t>
       </w:r>
       <w:r>
         <w:rPr>
           <w:rFonts w:ascii="Arial" w:hAnsi="Arial" w:cs="Arial"/>
-          <w:sz w:val="20"/>
+          <w:sz w:val="24"/>
+          <w:szCs w:val="24"/>
         </w:rPr>
         <w:t xml:space="preserve"> </w:t>
       </w:r>
@@ -238,162 +265,256 @@
         <w:jc w:val="both"/>
         <w:rPr>
           <w:rFonts w:ascii="Arial" w:hAnsi="Arial" w:cs="Arial"/>
-          <w:sz w:val="20"/>
-        </w:rPr>
-      </w:pPr>
-    </w:p>
-    <w:p>
-      <w:pPr>
-        <w:spacing w:after="0" w:line="240" w:lineRule="auto"/>
-        <w:jc w:val="both"/>
-        <w:rPr>
-          <w:rFonts w:ascii="Arial" w:hAnsi="Arial" w:cs="Arial"/>
-          <w:sz w:val="20"/>
-        </w:rPr>
-      </w:pPr>
-      <w:r>
-        <w:rPr>
-          <w:rFonts w:ascii="Arial" w:hAnsi="Arial" w:cs="Arial"/>
-          <w:sz w:val="20"/>
-        </w:rPr>
-        <w:t>7. O sistema permite ao gerente ter acesso a todo tipo de informação do sistema</w:t>
-      </w:r>
-      <w:r>
-        <w:rPr>
-          <w:rFonts w:ascii="Arial" w:hAnsi="Arial" w:cs="Arial"/>
-          <w:sz w:val="20"/>
-        </w:rPr>
-        <w:t>.</w:t>
-      </w:r>
-      <w:r>
-        <w:rPr>
-          <w:rFonts w:ascii="Arial" w:hAnsi="Arial" w:cs="Arial"/>
-          <w:sz w:val="20"/>
-        </w:rPr>
-        <w:t xml:space="preserve">, como </w:t>
-      </w:r>
-    </w:p>
-    <w:p>
-      <w:pPr>
-        <w:spacing w:after="0" w:line="240" w:lineRule="auto"/>
-        <w:jc w:val="both"/>
-        <w:rPr>
-          <w:rFonts w:ascii="Arial" w:hAnsi="Arial" w:cs="Arial"/>
-          <w:sz w:val="20"/>
-        </w:rPr>
-      </w:pPr>
-    </w:p>
-    <w:p>
-      <w:pPr>
-        <w:spacing w:after="0" w:line="240" w:lineRule="auto"/>
-        <w:jc w:val="both"/>
-        <w:rPr>
-          <w:rFonts w:ascii="Arial" w:hAnsi="Arial" w:cs="Arial"/>
-          <w:sz w:val="20"/>
-        </w:rPr>
-      </w:pPr>
-      <w:r>
-        <w:rPr>
-          <w:rFonts w:ascii="Arial" w:hAnsi="Arial" w:cs="Arial"/>
-          <w:sz w:val="20"/>
-        </w:rPr>
-        <w:t xml:space="preserve">controle de gastos, quantidades de agendamento (diária, semanal, mensal), controle de </w:t>
-      </w:r>
-    </w:p>
-    <w:p>
-      <w:pPr>
-        <w:spacing w:after="0" w:line="240" w:lineRule="auto"/>
-        <w:jc w:val="both"/>
-        <w:rPr>
-          <w:rFonts w:ascii="Arial" w:hAnsi="Arial" w:cs="Arial"/>
-          <w:sz w:val="20"/>
-        </w:rPr>
-      </w:pPr>
-    </w:p>
-    <w:p>
-      <w:pPr>
-        <w:spacing w:after="0" w:line="240" w:lineRule="auto"/>
-        <w:jc w:val="both"/>
-        <w:rPr>
-          <w:rFonts w:ascii="Arial" w:hAnsi="Arial" w:cs="Arial"/>
-          <w:sz w:val="20"/>
-        </w:rPr>
-      </w:pPr>
-      <w:r>
-        <w:rPr>
-          <w:rFonts w:ascii="Arial" w:hAnsi="Arial" w:cs="Arial"/>
-          <w:sz w:val="20"/>
-        </w:rPr>
-        <w:t>pagamento, e emissão de relatórios.</w:t>
-      </w:r>
-    </w:p>
-    <w:p>
-      <w:pPr>
-        <w:spacing w:after="0" w:line="240" w:lineRule="auto"/>
-        <w:jc w:val="both"/>
-        <w:rPr>
-          <w:rFonts w:ascii="Arial" w:hAnsi="Arial" w:cs="Arial"/>
-          <w:sz w:val="20"/>
-        </w:rPr>
-      </w:pPr>
-      <w:r>
-        <w:rPr>
-          <w:rFonts w:ascii="Arial" w:hAnsi="Arial" w:cs="Arial"/>
-          <w:sz w:val="20"/>
-        </w:rPr>
-        <w:t>(VARIOS).</w:t>
-      </w:r>
-    </w:p>
-    <w:p>
-      <w:pPr>
-        <w:spacing w:after="0" w:line="240" w:lineRule="auto"/>
-        <w:jc w:val="both"/>
-        <w:rPr>
-          <w:rFonts w:ascii="Arial" w:hAnsi="Arial" w:cs="Arial"/>
-          <w:sz w:val="20"/>
-        </w:rPr>
-      </w:pPr>
-    </w:p>
-    <w:p>
-      <w:pPr>
-        <w:spacing w:after="0" w:line="240" w:lineRule="auto"/>
-        <w:jc w:val="both"/>
-        <w:rPr>
-          <w:rFonts w:ascii="Arial" w:hAnsi="Arial" w:cs="Arial"/>
-          <w:sz w:val="20"/>
-        </w:rPr>
-      </w:pPr>
-      <w:r>
-        <w:rPr>
-          <w:rFonts w:ascii="Arial" w:hAnsi="Arial" w:cs="Arial"/>
-          <w:sz w:val="20"/>
-        </w:rPr>
-        <w:t xml:space="preserve">8. O sistema libera ao gerente permissão para efetuar cadastro de novos funcionários </w:t>
-      </w:r>
-    </w:p>
-    <w:p>
-      <w:pPr>
-        <w:spacing w:after="0" w:line="240" w:lineRule="auto"/>
-        <w:jc w:val="both"/>
-        <w:rPr>
-          <w:rFonts w:ascii="Arial" w:hAnsi="Arial" w:cs="Arial"/>
-          <w:sz w:val="20"/>
-        </w:rPr>
-      </w:pPr>
-    </w:p>
-    <w:p>
-      <w:pPr>
-        <w:spacing w:after="0" w:line="240" w:lineRule="auto"/>
-        <w:jc w:val="both"/>
-        <w:rPr>
-          <w:rFonts w:ascii="Arial" w:hAnsi="Arial" w:cs="Arial"/>
-          <w:sz w:val="20"/>
-        </w:rPr>
-      </w:pPr>
-      <w:r>
-        <w:rPr>
-          <w:rFonts w:ascii="Arial" w:hAnsi="Arial" w:cs="Arial"/>
-          <w:sz w:val="20"/>
+          <w:sz w:val="24"/>
+          <w:szCs w:val="24"/>
+        </w:rPr>
+      </w:pPr>
+    </w:p>
+    <w:p>
+      <w:pPr>
+        <w:spacing w:after="0" w:line="240" w:lineRule="auto"/>
+        <w:jc w:val="both"/>
+        <w:rPr>
+          <w:rFonts w:ascii="Arial" w:hAnsi="Arial" w:cs="Arial"/>
+          <w:sz w:val="24"/>
+          <w:szCs w:val="24"/>
+        </w:rPr>
+      </w:pPr>
+      <w:r>
+        <w:rPr>
+          <w:rFonts w:ascii="Arial" w:hAnsi="Arial" w:cs="Arial"/>
+          <w:sz w:val="24"/>
+          <w:szCs w:val="24"/>
+        </w:rPr>
+        <w:t xml:space="preserve">7. O sistema permite </w:t>
+      </w:r>
+      <w:r>
+        <w:rPr>
+          <w:rFonts w:ascii="Arial" w:hAnsi="Arial" w:cs="Arial"/>
+          <w:sz w:val="24"/>
+          <w:szCs w:val="24"/>
+        </w:rPr>
+        <w:t>acesso ao controle de gastos.</w:t>
+      </w:r>
+    </w:p>
+    <w:p>
+      <w:pPr>
+        <w:spacing w:after="0" w:line="240" w:lineRule="auto"/>
+        <w:jc w:val="both"/>
+        <w:rPr>
+          <w:rFonts w:ascii="Arial" w:hAnsi="Arial" w:cs="Arial"/>
+          <w:sz w:val="24"/>
+          <w:szCs w:val="24"/>
+        </w:rPr>
+      </w:pPr>
+    </w:p>
+    <w:p>
+      <w:pPr>
+        <w:spacing w:after="0" w:line="240" w:lineRule="auto"/>
+        <w:jc w:val="both"/>
+        <w:rPr>
+          <w:rFonts w:ascii="Arial" w:hAnsi="Arial" w:cs="Arial"/>
+          <w:sz w:val="24"/>
+          <w:szCs w:val="24"/>
+        </w:rPr>
+      </w:pPr>
+      <w:r>
+        <w:rPr>
+          <w:rFonts w:ascii="Arial" w:hAnsi="Arial" w:cs="Arial"/>
+          <w:sz w:val="24"/>
+          <w:szCs w:val="24"/>
+        </w:rPr>
+        <w:t>8.</w:t>
+      </w:r>
+      <w:r>
+        <w:rPr>
+          <w:rFonts w:ascii="Arial" w:hAnsi="Arial" w:cs="Arial"/>
+          <w:sz w:val="24"/>
+          <w:szCs w:val="24"/>
+        </w:rPr>
+        <w:t xml:space="preserve"> </w:t>
+      </w:r>
+      <w:r>
+        <w:rPr>
+          <w:rFonts w:ascii="Arial" w:hAnsi="Arial" w:cs="Arial"/>
+          <w:sz w:val="24"/>
+          <w:szCs w:val="24"/>
+        </w:rPr>
+        <w:t xml:space="preserve">O sistema permite </w:t>
+      </w:r>
+      <w:r>
+        <w:rPr>
+          <w:rFonts w:ascii="Arial" w:hAnsi="Arial" w:cs="Arial"/>
+          <w:sz w:val="24"/>
+          <w:szCs w:val="24"/>
+        </w:rPr>
+        <w:t>acesso à quantidades de agendamentos.</w:t>
+      </w:r>
+    </w:p>
+    <w:p>
+      <w:pPr>
+        <w:spacing w:after="0" w:line="240" w:lineRule="auto"/>
+        <w:jc w:val="both"/>
+        <w:rPr>
+          <w:rFonts w:ascii="Arial" w:hAnsi="Arial" w:cs="Arial"/>
+          <w:sz w:val="24"/>
+          <w:szCs w:val="24"/>
+        </w:rPr>
+      </w:pPr>
+    </w:p>
+    <w:p>
+      <w:pPr>
+        <w:spacing w:after="0" w:line="240" w:lineRule="auto"/>
+        <w:jc w:val="both"/>
+        <w:rPr>
+          <w:rFonts w:ascii="Arial" w:hAnsi="Arial" w:cs="Arial"/>
+          <w:sz w:val="24"/>
+          <w:szCs w:val="24"/>
+        </w:rPr>
+      </w:pPr>
+      <w:r>
+        <w:rPr>
+          <w:rFonts w:ascii="Arial" w:hAnsi="Arial" w:cs="Arial"/>
+          <w:sz w:val="24"/>
+          <w:szCs w:val="24"/>
+        </w:rPr>
+        <w:t xml:space="preserve">9. </w:t>
+      </w:r>
+      <w:r>
+        <w:rPr>
+          <w:rFonts w:ascii="Arial" w:hAnsi="Arial" w:cs="Arial"/>
+          <w:sz w:val="24"/>
+          <w:szCs w:val="24"/>
+        </w:rPr>
+        <w:t>O sistema permite acesso a</w:t>
+      </w:r>
+      <w:r>
+        <w:rPr>
+          <w:rFonts w:ascii="Arial" w:hAnsi="Arial" w:cs="Arial"/>
+          <w:sz w:val="24"/>
+          <w:szCs w:val="24"/>
+        </w:rPr>
+        <w:t>o</w:t>
+      </w:r>
+      <w:r>
+        <w:rPr>
+          <w:rFonts w:ascii="Arial" w:hAnsi="Arial" w:cs="Arial"/>
+          <w:sz w:val="24"/>
+          <w:szCs w:val="24"/>
+        </w:rPr>
+        <w:t xml:space="preserve"> controle de</w:t>
+      </w:r>
+      <w:r>
+        <w:rPr>
+          <w:rFonts w:ascii="Arial" w:hAnsi="Arial" w:cs="Arial"/>
+          <w:sz w:val="24"/>
+          <w:szCs w:val="24"/>
+        </w:rPr>
+        <w:t xml:space="preserve"> pagamento.</w:t>
+      </w:r>
+    </w:p>
+    <w:p>
+      <w:pPr>
+        <w:spacing w:after="0" w:line="240" w:lineRule="auto"/>
+        <w:jc w:val="both"/>
+        <w:rPr>
+          <w:rFonts w:ascii="Arial" w:hAnsi="Arial" w:cs="Arial"/>
+          <w:sz w:val="24"/>
+          <w:szCs w:val="24"/>
+        </w:rPr>
+      </w:pPr>
+    </w:p>
+    <w:p>
+      <w:pPr>
+        <w:spacing w:after="0" w:line="240" w:lineRule="auto"/>
+        <w:jc w:val="both"/>
+        <w:rPr>
+          <w:rFonts w:ascii="Arial" w:hAnsi="Arial" w:cs="Arial"/>
+          <w:sz w:val="24"/>
+          <w:szCs w:val="24"/>
+        </w:rPr>
+      </w:pPr>
+      <w:r>
+        <w:rPr>
+          <w:rFonts w:ascii="Arial" w:hAnsi="Arial" w:cs="Arial"/>
+          <w:sz w:val="24"/>
+          <w:szCs w:val="24"/>
+        </w:rPr>
+        <w:t>10. O sistema permite a</w:t>
+      </w:r>
+      <w:r>
+        <w:rPr>
+          <w:rFonts w:ascii="Arial" w:hAnsi="Arial" w:cs="Arial"/>
+          <w:sz w:val="24"/>
+          <w:szCs w:val="24"/>
+        </w:rPr>
+        <w:t xml:space="preserve"> emissão de relatórios.</w:t>
+      </w:r>
+    </w:p>
+    <w:p>
+      <w:pPr>
+        <w:spacing w:after="0" w:line="240" w:lineRule="auto"/>
+        <w:jc w:val="both"/>
+        <w:rPr>
+          <w:rFonts w:ascii="Arial" w:hAnsi="Arial" w:cs="Arial"/>
+          <w:sz w:val="24"/>
+          <w:szCs w:val="24"/>
+        </w:rPr>
+      </w:pPr>
+    </w:p>
+    <w:p>
+      <w:pPr>
+        <w:spacing w:after="0" w:line="240" w:lineRule="auto"/>
+        <w:jc w:val="both"/>
+        <w:rPr>
+          <w:rFonts w:ascii="Arial" w:hAnsi="Arial" w:cs="Arial"/>
+          <w:sz w:val="24"/>
+          <w:szCs w:val="24"/>
+        </w:rPr>
+      </w:pPr>
+      <w:r>
+        <w:rPr>
+          <w:rFonts w:ascii="Arial" w:hAnsi="Arial" w:cs="Arial"/>
+          <w:sz w:val="24"/>
+          <w:szCs w:val="24"/>
+        </w:rPr>
+        <w:t>11</w:t>
+      </w:r>
+      <w:r>
+        <w:rPr>
+          <w:rFonts w:ascii="Arial" w:hAnsi="Arial" w:cs="Arial"/>
+          <w:sz w:val="24"/>
+          <w:szCs w:val="24"/>
+        </w:rPr>
+        <w:t xml:space="preserve">. O sistema libera ao gerente permissão para efetuar cadastro de novos funcionários </w:t>
+      </w:r>
+    </w:p>
+    <w:p>
+      <w:pPr>
+        <w:spacing w:after="0" w:line="240" w:lineRule="auto"/>
+        <w:jc w:val="both"/>
+        <w:rPr>
+          <w:rFonts w:ascii="Arial" w:hAnsi="Arial" w:cs="Arial"/>
+          <w:sz w:val="24"/>
+          <w:szCs w:val="24"/>
+        </w:rPr>
+      </w:pPr>
+    </w:p>
+    <w:p>
+      <w:pPr>
+        <w:spacing w:after="0" w:line="240" w:lineRule="auto"/>
+        <w:jc w:val="both"/>
+        <w:rPr>
+          <w:rFonts w:ascii="Arial" w:hAnsi="Arial" w:cs="Arial"/>
+          <w:sz w:val="24"/>
+          <w:szCs w:val="24"/>
+        </w:rPr>
+      </w:pPr>
+      <w:r>
+        <w:rPr>
+          <w:rFonts w:ascii="Arial" w:hAnsi="Arial" w:cs="Arial"/>
+          <w:sz w:val="24"/>
+          <w:szCs w:val="24"/>
         </w:rPr>
         <w:t>no sistema.</w:t>
       </w:r>
@@ -404,62 +525,68 @@
         <w:jc w:val="both"/>
         <w:rPr>
           <w:rFonts w:ascii="Arial" w:hAnsi="Arial" w:cs="Arial"/>
-          <w:sz w:val="20"/>
-        </w:rPr>
-      </w:pPr>
-    </w:p>
-    <w:p>
-      <w:pPr>
-        <w:spacing w:after="0" w:line="240" w:lineRule="auto"/>
-        <w:jc w:val="both"/>
-        <w:rPr>
-          <w:rFonts w:ascii="Arial" w:hAnsi="Arial" w:cs="Arial"/>
-          <w:sz w:val="20"/>
-        </w:rPr>
-      </w:pPr>
-      <w:r>
-        <w:rPr>
-          <w:rFonts w:ascii="Arial" w:hAnsi="Arial" w:cs="Arial"/>
-          <w:sz w:val="20"/>
-        </w:rPr>
-        <w:t>9. O siste</w:t>
-      </w:r>
-      <w:bookmarkStart w:id="0" w:name="_GoBack"/>
+          <w:sz w:val="24"/>
+          <w:szCs w:val="24"/>
+        </w:rPr>
+      </w:pPr>
+    </w:p>
+    <w:p>
+      <w:pPr>
+        <w:spacing w:after="0" w:line="240" w:lineRule="auto"/>
+        <w:jc w:val="both"/>
+        <w:rPr>
+          <w:rFonts w:ascii="Arial" w:hAnsi="Arial" w:cs="Arial"/>
+          <w:sz w:val="24"/>
+          <w:szCs w:val="24"/>
+        </w:rPr>
+      </w:pPr>
+      <w:r>
+        <w:rPr>
+          <w:rFonts w:ascii="Arial" w:hAnsi="Arial" w:cs="Arial"/>
+          <w:sz w:val="24"/>
+          <w:szCs w:val="24"/>
+        </w:rPr>
+        <w:t>12</w:t>
+      </w:r>
+      <w:r>
+        <w:rPr>
+          <w:rFonts w:ascii="Arial" w:hAnsi="Arial" w:cs="Arial"/>
+          <w:sz w:val="24"/>
+          <w:szCs w:val="24"/>
+        </w:rPr>
+        <w:t xml:space="preserve">. O sistema conta com uma funcionalidade de disparar SMS à todo cliente com </w:t>
+      </w:r>
+    </w:p>
+    <w:p>
+      <w:pPr>
+        <w:spacing w:after="0" w:line="240" w:lineRule="auto"/>
+        <w:jc w:val="both"/>
+        <w:rPr>
+          <w:rFonts w:ascii="Arial" w:hAnsi="Arial" w:cs="Arial"/>
+          <w:sz w:val="24"/>
+          <w:szCs w:val="24"/>
+        </w:rPr>
+      </w:pPr>
+    </w:p>
+    <w:p>
+      <w:pPr>
+        <w:spacing w:after="0" w:line="240" w:lineRule="auto"/>
+        <w:jc w:val="both"/>
+        <w:rPr>
+          <w:rFonts w:ascii="Arial" w:hAnsi="Arial" w:cs="Arial"/>
+          <w:sz w:val="24"/>
+          <w:szCs w:val="24"/>
+        </w:rPr>
+      </w:pPr>
+      <w:r>
+        <w:rPr>
+          <w:rFonts w:ascii="Arial" w:hAnsi="Arial" w:cs="Arial"/>
+          <w:sz w:val="24"/>
+          <w:szCs w:val="24"/>
+        </w:rPr>
+        <w:t>antecedência de 30 min do agendamento.</w:t>
+      </w:r>
       <w:bookmarkEnd w:id="0"/>
-      <w:r>
-        <w:rPr>
-          <w:rFonts w:ascii="Arial" w:hAnsi="Arial" w:cs="Arial"/>
-          <w:sz w:val="20"/>
-        </w:rPr>
-        <w:t xml:space="preserve">ma conta com uma funcionalidade de disparar SMS à todo cliente com </w:t>
-      </w:r>
-    </w:p>
-    <w:p>
-      <w:pPr>
-        <w:spacing w:after="0" w:line="240" w:lineRule="auto"/>
-        <w:jc w:val="both"/>
-        <w:rPr>
-          <w:rFonts w:ascii="Arial" w:hAnsi="Arial" w:cs="Arial"/>
-          <w:sz w:val="20"/>
-        </w:rPr>
-      </w:pPr>
-    </w:p>
-    <w:p>
-      <w:pPr>
-        <w:spacing w:after="0" w:line="240" w:lineRule="auto"/>
-        <w:jc w:val="both"/>
-        <w:rPr>
-          <w:rFonts w:ascii="Arial" w:hAnsi="Arial" w:cs="Arial"/>
-          <w:sz w:val="20"/>
-        </w:rPr>
-      </w:pPr>
-      <w:r>
-        <w:rPr>
-          <w:rFonts w:ascii="Arial" w:hAnsi="Arial" w:cs="Arial"/>
-          <w:sz w:val="20"/>
-        </w:rPr>
-        <w:t>antecedência de 30 min do agendamento.</w:t>
-      </w:r>
     </w:p>
     <w:sectPr>
       <w:pgSz w:w="11906" w:h="16838"/>

</xml_diff>